<commit_message>
Adjust docx and Add dog_cat dataset
</commit_message>
<xml_diff>
--- a/Practical session.docx
+++ b/Practical session.docx
@@ -85,7 +85,6 @@
         </w:rPr>
         <w:t>using the other available explanatory variables: X</w:t>
       </w:r>
-      <w:proofErr w:type="gramStart"/>
       <w:r>
         <w:rPr>
           <w:rFonts w:ascii="Times New Roman" w:hAnsi="Times New Roman" w:cs="Times New Roman"/>
@@ -101,16 +100,7 @@
           <w:sz w:val="24"/>
           <w:szCs w:val="24"/>
         </w:rPr>
-        <w:t>,</w:t>
-      </w:r>
-      <w:proofErr w:type="gramEnd"/>
-      <w:r>
-        <w:rPr>
-          <w:rFonts w:ascii="Times New Roman" w:hAnsi="Times New Roman" w:cs="Times New Roman"/>
-          <w:sz w:val="24"/>
-          <w:szCs w:val="24"/>
-        </w:rPr>
-        <w:t xml:space="preserve"> X</w:t>
+        <w:t>, X</w:t>
       </w:r>
       <w:r>
         <w:rPr>
@@ -3996,27 +3986,7 @@
           <w:sz w:val="28"/>
           <w:szCs w:val="28"/>
         </w:rPr>
-        <w:t xml:space="preserve">Part </w:t>
-      </w:r>
-      <w:r>
-        <w:rPr>
-          <w:rFonts w:ascii="Times New Roman" w:eastAsiaTheme="minorEastAsia" w:hAnsi="Times New Roman" w:cs="Times New Roman"/>
-          <w:b/>
-          <w:bCs/>
-          <w:sz w:val="28"/>
-          <w:szCs w:val="28"/>
-        </w:rPr>
-        <w:t>3</w:t>
-      </w:r>
-      <w:r>
-        <w:rPr>
-          <w:rFonts w:ascii="Times New Roman" w:eastAsiaTheme="minorEastAsia" w:hAnsi="Times New Roman" w:cs="Times New Roman"/>
-          <w:b/>
-          <w:bCs/>
-          <w:sz w:val="28"/>
-          <w:szCs w:val="28"/>
-        </w:rPr>
-        <w:t>: Multi Linear Regression</w:t>
+        <w:t>Part 3: Multi Linear Regression</w:t>
       </w:r>
     </w:p>
     <w:p>
@@ -4104,27 +4074,7 @@
           <w:szCs w:val="32"/>
         </w:rPr>
         <w:lastRenderedPageBreak/>
-        <w:t>L</w:t>
-      </w:r>
-      <w:r>
-        <w:rPr>
-          <w:rFonts w:ascii="Times New Roman" w:hAnsi="Times New Roman" w:cs="Times New Roman"/>
-          <w:b/>
-          <w:bCs/>
-          <w:sz w:val="32"/>
-          <w:szCs w:val="32"/>
-        </w:rPr>
-        <w:t>ogistic</w:t>
-      </w:r>
-      <w:r>
-        <w:rPr>
-          <w:rFonts w:ascii="Times New Roman" w:hAnsi="Times New Roman" w:cs="Times New Roman"/>
-          <w:b/>
-          <w:bCs/>
-          <w:sz w:val="32"/>
-          <w:szCs w:val="32"/>
-        </w:rPr>
-        <w:t xml:space="preserve"> Regression</w:t>
+        <w:t>Logistic Regression</w:t>
       </w:r>
     </w:p>
     <w:p>
@@ -4160,16 +4110,7 @@
           <w:sz w:val="28"/>
           <w:szCs w:val="28"/>
         </w:rPr>
-        <w:t>Create and d</w:t>
-      </w:r>
-      <w:r>
-        <w:rPr>
-          <w:rFonts w:ascii="Times New Roman" w:hAnsi="Times New Roman" w:cs="Times New Roman"/>
-          <w:sz w:val="28"/>
-          <w:szCs w:val="28"/>
-          <w:lang/>
-        </w:rPr>
-        <w:t>efines the LogisticRegression class, which implements logistic regression from scratch using gradient descent. The following steps explain how the class works:</w:t>
+        <w:t>Create and defines the LogisticRegression class, which implements logistic regression from scratch using gradient descent. The following steps explain how the class works:</w:t>
       </w:r>
     </w:p>
     <w:p>
@@ -4182,15 +4123,13 @@
           <w:rFonts w:ascii="Times New Roman" w:hAnsi="Times New Roman" w:cs="Times New Roman"/>
           <w:sz w:val="24"/>
           <w:szCs w:val="24"/>
-          <w:lang/>
-        </w:rPr>
-      </w:pPr>
-      <w:r>
-        <w:rPr>
-          <w:rFonts w:ascii="Times New Roman" w:hAnsi="Times New Roman" w:cs="Times New Roman"/>
-          <w:sz w:val="24"/>
-          <w:szCs w:val="24"/>
-          <w:lang/>
+        </w:rPr>
+      </w:pPr>
+      <w:r>
+        <w:rPr>
+          <w:rFonts w:ascii="Times New Roman" w:hAnsi="Times New Roman" w:cs="Times New Roman"/>
+          <w:sz w:val="24"/>
+          <w:szCs w:val="24"/>
         </w:rPr>
         <w:t>__init__ Method:</w:t>
       </w:r>
@@ -4205,15 +4144,13 @@
           <w:rFonts w:ascii="Times New Roman" w:hAnsi="Times New Roman" w:cs="Times New Roman"/>
           <w:sz w:val="24"/>
           <w:szCs w:val="24"/>
-          <w:lang/>
-        </w:rPr>
-      </w:pPr>
-      <w:r>
-        <w:rPr>
-          <w:rFonts w:ascii="Times New Roman" w:hAnsi="Times New Roman" w:cs="Times New Roman"/>
-          <w:sz w:val="24"/>
-          <w:szCs w:val="24"/>
-          <w:lang/>
+        </w:rPr>
+      </w:pPr>
+      <w:r>
+        <w:rPr>
+          <w:rFonts w:ascii="Times New Roman" w:hAnsi="Times New Roman" w:cs="Times New Roman"/>
+          <w:sz w:val="24"/>
+          <w:szCs w:val="24"/>
         </w:rPr>
         <w:t>Initializes the logistic regression model with two parameters:</w:t>
       </w:r>
@@ -4228,15 +4165,13 @@
           <w:rFonts w:ascii="Times New Roman" w:hAnsi="Times New Roman" w:cs="Times New Roman"/>
           <w:sz w:val="24"/>
           <w:szCs w:val="24"/>
-          <w:lang/>
-        </w:rPr>
-      </w:pPr>
-      <w:r>
-        <w:rPr>
-          <w:rFonts w:ascii="Times New Roman" w:hAnsi="Times New Roman" w:cs="Times New Roman"/>
-          <w:sz w:val="24"/>
-          <w:szCs w:val="24"/>
-          <w:lang/>
+        </w:rPr>
+      </w:pPr>
+      <w:r>
+        <w:rPr>
+          <w:rFonts w:ascii="Times New Roman" w:hAnsi="Times New Roman" w:cs="Times New Roman"/>
+          <w:sz w:val="24"/>
+          <w:szCs w:val="24"/>
         </w:rPr>
         <w:t>learning_rate: Defines the step size for gradient descent updates.</w:t>
       </w:r>
@@ -4251,15 +4186,13 @@
           <w:rFonts w:ascii="Times New Roman" w:hAnsi="Times New Roman" w:cs="Times New Roman"/>
           <w:sz w:val="24"/>
           <w:szCs w:val="24"/>
-          <w:lang/>
-        </w:rPr>
-      </w:pPr>
-      <w:r>
-        <w:rPr>
-          <w:rFonts w:ascii="Times New Roman" w:hAnsi="Times New Roman" w:cs="Times New Roman"/>
-          <w:sz w:val="24"/>
-          <w:szCs w:val="24"/>
-          <w:lang/>
+        </w:rPr>
+      </w:pPr>
+      <w:r>
+        <w:rPr>
+          <w:rFonts w:ascii="Times New Roman" w:hAnsi="Times New Roman" w:cs="Times New Roman"/>
+          <w:sz w:val="24"/>
+          <w:szCs w:val="24"/>
         </w:rPr>
         <w:t>n_iterations: Specifies the number of iterations for the optimization process.</w:t>
       </w:r>
@@ -4274,15 +4207,13 @@
           <w:rFonts w:ascii="Times New Roman" w:hAnsi="Times New Roman" w:cs="Times New Roman"/>
           <w:sz w:val="24"/>
           <w:szCs w:val="24"/>
-          <w:lang/>
-        </w:rPr>
-      </w:pPr>
-      <w:r>
-        <w:rPr>
-          <w:rFonts w:ascii="Times New Roman" w:hAnsi="Times New Roman" w:cs="Times New Roman"/>
-          <w:sz w:val="24"/>
-          <w:szCs w:val="24"/>
-          <w:lang/>
+        </w:rPr>
+      </w:pPr>
+      <w:r>
+        <w:rPr>
+          <w:rFonts w:ascii="Times New Roman" w:hAnsi="Times New Roman" w:cs="Times New Roman"/>
+          <w:sz w:val="24"/>
+          <w:szCs w:val="24"/>
         </w:rPr>
         <w:t>fit(X, y) Method:</w:t>
       </w:r>
@@ -4297,15 +4228,13 @@
           <w:rFonts w:ascii="Times New Roman" w:hAnsi="Times New Roman" w:cs="Times New Roman"/>
           <w:sz w:val="24"/>
           <w:szCs w:val="24"/>
-          <w:lang/>
-        </w:rPr>
-      </w:pPr>
-      <w:r>
-        <w:rPr>
-          <w:rFonts w:ascii="Times New Roman" w:hAnsi="Times New Roman" w:cs="Times New Roman"/>
-          <w:sz w:val="24"/>
-          <w:szCs w:val="24"/>
-          <w:lang/>
+        </w:rPr>
+      </w:pPr>
+      <w:r>
+        <w:rPr>
+          <w:rFonts w:ascii="Times New Roman" w:hAnsi="Times New Roman" w:cs="Times New Roman"/>
+          <w:sz w:val="24"/>
+          <w:szCs w:val="24"/>
         </w:rPr>
         <w:t>Fits the model to the training data (X is the feature matrix, y is the target labels).</w:t>
       </w:r>
@@ -4320,15 +4249,13 @@
           <w:rFonts w:ascii="Times New Roman" w:hAnsi="Times New Roman" w:cs="Times New Roman"/>
           <w:sz w:val="24"/>
           <w:szCs w:val="24"/>
-          <w:lang/>
-        </w:rPr>
-      </w:pPr>
-      <w:r>
-        <w:rPr>
-          <w:rFonts w:ascii="Times New Roman" w:hAnsi="Times New Roman" w:cs="Times New Roman"/>
-          <w:sz w:val="24"/>
-          <w:szCs w:val="24"/>
-          <w:lang/>
+        </w:rPr>
+      </w:pPr>
+      <w:r>
+        <w:rPr>
+          <w:rFonts w:ascii="Times New Roman" w:hAnsi="Times New Roman" w:cs="Times New Roman"/>
+          <w:sz w:val="24"/>
+          <w:szCs w:val="24"/>
         </w:rPr>
         <w:t>Initializes the weights and bias to zero.</w:t>
       </w:r>
@@ -4343,15 +4270,13 @@
           <w:rFonts w:ascii="Times New Roman" w:hAnsi="Times New Roman" w:cs="Times New Roman"/>
           <w:sz w:val="24"/>
           <w:szCs w:val="24"/>
-          <w:lang/>
-        </w:rPr>
-      </w:pPr>
-      <w:r>
-        <w:rPr>
-          <w:rFonts w:ascii="Times New Roman" w:hAnsi="Times New Roman" w:cs="Times New Roman"/>
-          <w:sz w:val="24"/>
-          <w:szCs w:val="24"/>
-          <w:lang/>
+        </w:rPr>
+      </w:pPr>
+      <w:r>
+        <w:rPr>
+          <w:rFonts w:ascii="Times New Roman" w:hAnsi="Times New Roman" w:cs="Times New Roman"/>
+          <w:sz w:val="24"/>
+          <w:szCs w:val="24"/>
         </w:rPr>
         <w:t>Iteratively updates the weights and bias using gradient descent based on the sigmoid function and the error between predicted values and actual target values.</w:t>
       </w:r>
@@ -4366,15 +4291,13 @@
           <w:rFonts w:ascii="Times New Roman" w:hAnsi="Times New Roman" w:cs="Times New Roman"/>
           <w:sz w:val="24"/>
           <w:szCs w:val="24"/>
-          <w:lang/>
-        </w:rPr>
-      </w:pPr>
-      <w:r>
-        <w:rPr>
-          <w:rFonts w:ascii="Times New Roman" w:hAnsi="Times New Roman" w:cs="Times New Roman"/>
-          <w:sz w:val="24"/>
-          <w:szCs w:val="24"/>
-          <w:lang/>
+        </w:rPr>
+      </w:pPr>
+      <w:r>
+        <w:rPr>
+          <w:rFonts w:ascii="Times New Roman" w:hAnsi="Times New Roman" w:cs="Times New Roman"/>
+          <w:sz w:val="24"/>
+          <w:szCs w:val="24"/>
         </w:rPr>
         <w:t>predict(X) Method:</w:t>
       </w:r>
@@ -4389,15 +4312,13 @@
           <w:rFonts w:ascii="Times New Roman" w:hAnsi="Times New Roman" w:cs="Times New Roman"/>
           <w:sz w:val="24"/>
           <w:szCs w:val="24"/>
-          <w:lang/>
-        </w:rPr>
-      </w:pPr>
-      <w:r>
-        <w:rPr>
-          <w:rFonts w:ascii="Times New Roman" w:hAnsi="Times New Roman" w:cs="Times New Roman"/>
-          <w:sz w:val="24"/>
-          <w:szCs w:val="24"/>
-          <w:lang/>
+        </w:rPr>
+      </w:pPr>
+      <w:r>
+        <w:rPr>
+          <w:rFonts w:ascii="Times New Roman" w:hAnsi="Times New Roman" w:cs="Times New Roman"/>
+          <w:sz w:val="24"/>
+          <w:szCs w:val="24"/>
         </w:rPr>
         <w:t>Uses the learned weights and bias to predict the binary class (0 or 1) for the input data X.</w:t>
       </w:r>
@@ -4412,15 +4333,13 @@
           <w:rFonts w:ascii="Times New Roman" w:hAnsi="Times New Roman" w:cs="Times New Roman"/>
           <w:sz w:val="24"/>
           <w:szCs w:val="24"/>
-          <w:lang/>
-        </w:rPr>
-      </w:pPr>
-      <w:r>
-        <w:rPr>
-          <w:rFonts w:ascii="Times New Roman" w:hAnsi="Times New Roman" w:cs="Times New Roman"/>
-          <w:sz w:val="24"/>
-          <w:szCs w:val="24"/>
-          <w:lang/>
+        </w:rPr>
+      </w:pPr>
+      <w:r>
+        <w:rPr>
+          <w:rFonts w:ascii="Times New Roman" w:hAnsi="Times New Roman" w:cs="Times New Roman"/>
+          <w:sz w:val="24"/>
+          <w:szCs w:val="24"/>
         </w:rPr>
         <w:t>Applies the sigmoid function to convert the linear combination of inputs into probabilities, and then thresholds the probabilities to make binary predictions.</w:t>
       </w:r>
@@ -4435,15 +4354,13 @@
           <w:rFonts w:ascii="Times New Roman" w:hAnsi="Times New Roman" w:cs="Times New Roman"/>
           <w:sz w:val="24"/>
           <w:szCs w:val="24"/>
-          <w:lang/>
-        </w:rPr>
-      </w:pPr>
-      <w:r>
-        <w:rPr>
-          <w:rFonts w:ascii="Times New Roman" w:hAnsi="Times New Roman" w:cs="Times New Roman"/>
-          <w:sz w:val="24"/>
-          <w:szCs w:val="24"/>
-          <w:lang/>
+        </w:rPr>
+      </w:pPr>
+      <w:r>
+        <w:rPr>
+          <w:rFonts w:ascii="Times New Roman" w:hAnsi="Times New Roman" w:cs="Times New Roman"/>
+          <w:sz w:val="24"/>
+          <w:szCs w:val="24"/>
         </w:rPr>
         <w:t>_sigmoid(z) Method:</w:t>
       </w:r>
@@ -4458,15 +4375,13 @@
           <w:rFonts w:ascii="Times New Roman" w:hAnsi="Times New Roman" w:cs="Times New Roman"/>
           <w:sz w:val="24"/>
           <w:szCs w:val="24"/>
-          <w:lang/>
-        </w:rPr>
-      </w:pPr>
-      <w:r>
-        <w:rPr>
-          <w:rFonts w:ascii="Times New Roman" w:hAnsi="Times New Roman" w:cs="Times New Roman"/>
-          <w:sz w:val="24"/>
-          <w:szCs w:val="24"/>
-          <w:lang/>
+        </w:rPr>
+      </w:pPr>
+      <w:r>
+        <w:rPr>
+          <w:rFonts w:ascii="Times New Roman" w:hAnsi="Times New Roman" w:cs="Times New Roman"/>
+          <w:sz w:val="24"/>
+          <w:szCs w:val="24"/>
         </w:rPr>
         <w:t>Implements the sigmoid function, which maps the linear model output to a probability between 0 and 1.</w:t>
       </w:r>
@@ -4523,6 +4438,834 @@
           <w:szCs w:val="24"/>
         </w:rPr>
         <w:t>.</w:t>
+      </w:r>
+    </w:p>
+    <w:p>
+      <w:pPr>
+        <w:spacing w:after="240" w:line="240" w:lineRule="auto"/>
+        <w:textAlignment w:val="baseline"/>
+        <w:rPr>
+          <w:rFonts w:ascii="Times New Roman" w:hAnsi="Times New Roman" w:cs="Times New Roman"/>
+          <w:sz w:val="32"/>
+          <w:szCs w:val="32"/>
+        </w:rPr>
+      </w:pPr>
+      <w:r>
+        <w:rPr>
+          <w:rFonts w:ascii="Times New Roman" w:hAnsi="Times New Roman" w:cs="Times New Roman"/>
+          <w:b/>
+          <w:bCs/>
+          <w:sz w:val="28"/>
+          <w:szCs w:val="28"/>
+        </w:rPr>
+        <w:t xml:space="preserve">Part </w:t>
+      </w:r>
+      <w:r>
+        <w:rPr>
+          <w:rFonts w:ascii="Times New Roman" w:hAnsi="Times New Roman" w:cs="Times New Roman"/>
+          <w:b/>
+          <w:bCs/>
+          <w:sz w:val="28"/>
+          <w:szCs w:val="28"/>
+        </w:rPr>
+        <w:t>2</w:t>
+      </w:r>
+      <w:r>
+        <w:rPr>
+          <w:rFonts w:ascii="Times New Roman" w:hAnsi="Times New Roman" w:cs="Times New Roman"/>
+          <w:b/>
+          <w:bCs/>
+          <w:sz w:val="28"/>
+          <w:szCs w:val="28"/>
+        </w:rPr>
+        <w:t>:</w:t>
+      </w:r>
+      <w:r>
+        <w:rPr>
+          <w:rFonts w:ascii="Times New Roman" w:hAnsi="Times New Roman" w:cs="Times New Roman"/>
+          <w:sz w:val="32"/>
+          <w:szCs w:val="32"/>
+        </w:rPr>
+        <w:t xml:space="preserve">  </w:t>
+      </w:r>
+      <w:r>
+        <w:rPr>
+          <w:rFonts w:ascii="Times New Roman" w:eastAsiaTheme="minorEastAsia" w:hAnsi="Times New Roman" w:cs="Times New Roman"/>
+          <w:b/>
+          <w:bCs/>
+          <w:sz w:val="28"/>
+          <w:szCs w:val="28"/>
+        </w:rPr>
+        <w:t>Logistic Regression:  Breast Cancer Dataset</w:t>
+      </w:r>
+    </w:p>
+    <w:p>
+      <w:pPr>
+        <w:ind w:firstLine="720"/>
+        <w:rPr>
+          <w:rFonts w:ascii="Times New Roman" w:hAnsi="Times New Roman" w:cs="Times New Roman"/>
+          <w:color w:val="000000"/>
+          <w:szCs w:val="22"/>
+        </w:rPr>
+      </w:pPr>
+      <w:r>
+        <w:rPr>
+          <w:rFonts w:ascii="Times New Roman" w:hAnsi="Times New Roman" w:cs="Times New Roman"/>
+          <w:color w:val="000000"/>
+          <w:szCs w:val="22"/>
+        </w:rPr>
+        <w:t xml:space="preserve">Apply machine learning techniques using Logistic Regression. </w:t>
+      </w:r>
+      <w:r>
+        <w:rPr>
+          <w:rFonts w:ascii="Times New Roman" w:hAnsi="Times New Roman" w:cs="Times New Roman"/>
+          <w:color w:val="131313"/>
+          <w:szCs w:val="22"/>
+        </w:rPr>
+        <w:t xml:space="preserve">We are going to implement a Logistic Regression classification on breast cancer dataset using </w:t>
+      </w:r>
+      <w:proofErr w:type="spellStart"/>
+      <w:r>
+        <w:rPr>
+          <w:rFonts w:ascii="Times New Roman" w:hAnsi="Times New Roman" w:cs="Times New Roman"/>
+          <w:color w:val="131313"/>
+          <w:szCs w:val="22"/>
+        </w:rPr>
+        <w:t>PyTorch</w:t>
+      </w:r>
+      <w:proofErr w:type="spellEnd"/>
+      <w:r>
+        <w:rPr>
+          <w:rFonts w:ascii="Times New Roman" w:hAnsi="Times New Roman" w:cs="Times New Roman"/>
+          <w:color w:val="131313"/>
+          <w:szCs w:val="22"/>
+        </w:rPr>
+        <w:t>. We will also look into data pre-processing like, deleting null values, and dropping columns etc.</w:t>
+      </w:r>
+    </w:p>
+    <w:p>
+      <w:pPr>
+        <w:rPr>
+          <w:rFonts w:ascii="Times New Roman" w:hAnsi="Times New Roman" w:cs="Times New Roman"/>
+          <w:color w:val="000000"/>
+          <w:szCs w:val="22"/>
+        </w:rPr>
+      </w:pPr>
+      <w:hyperlink r:id="rId6" w:history="1">
+        <w:r>
+          <w:rPr>
+            <w:rStyle w:val="Hyperlink"/>
+            <w:rFonts w:ascii="Times New Roman" w:hAnsi="Times New Roman" w:cs="Times New Roman"/>
+          </w:rPr>
+          <w:t>Breast Cancer Dataset (kaggle.com)</w:t>
+        </w:r>
+      </w:hyperlink>
+    </w:p>
+    <w:p>
+      <w:pPr>
+        <w:pStyle w:val="ListParagraph"/>
+        <w:numPr>
+          <w:ilvl w:val="0"/>
+          <w:numId w:val="7"/>
+        </w:numPr>
+        <w:spacing w:before="280" w:after="80" w:line="240" w:lineRule="auto"/>
+        <w:outlineLvl w:val="2"/>
+        <w:rPr>
+          <w:rFonts w:ascii="Times New Roman" w:eastAsia="Times New Roman" w:hAnsi="Times New Roman" w:cs="Times New Roman"/>
+          <w:b/>
+          <w:bCs/>
+          <w:szCs w:val="22"/>
+        </w:rPr>
+      </w:pPr>
+      <w:r>
+        <w:rPr>
+          <w:rFonts w:ascii="Times New Roman" w:eastAsia="Times New Roman" w:hAnsi="Times New Roman" w:cs="Times New Roman"/>
+          <w:b/>
+          <w:bCs/>
+          <w:color w:val="000000"/>
+          <w:szCs w:val="22"/>
+        </w:rPr>
+        <w:t>Load Data</w:t>
+      </w:r>
+    </w:p>
+    <w:p>
+      <w:pPr>
+        <w:numPr>
+          <w:ilvl w:val="0"/>
+          <w:numId w:val="2"/>
+        </w:numPr>
+        <w:spacing w:before="240" w:after="0" w:line="240" w:lineRule="auto"/>
+        <w:textAlignment w:val="baseline"/>
+        <w:rPr>
+          <w:rFonts w:ascii="Times New Roman" w:eastAsia="Times New Roman" w:hAnsi="Times New Roman" w:cs="Times New Roman"/>
+          <w:color w:val="000000"/>
+          <w:szCs w:val="22"/>
+        </w:rPr>
+      </w:pPr>
+      <w:r>
+        <w:rPr>
+          <w:rFonts w:ascii="Times New Roman" w:eastAsia="Times New Roman" w:hAnsi="Times New Roman" w:cs="Times New Roman"/>
+          <w:color w:val="000000"/>
+          <w:szCs w:val="22"/>
+        </w:rPr>
+        <w:t>Load the dataset</w:t>
+      </w:r>
+    </w:p>
+    <w:p>
+      <w:pPr>
+        <w:numPr>
+          <w:ilvl w:val="0"/>
+          <w:numId w:val="2"/>
+        </w:numPr>
+        <w:spacing w:after="240" w:line="240" w:lineRule="auto"/>
+        <w:textAlignment w:val="baseline"/>
+        <w:rPr>
+          <w:rFonts w:ascii="Times New Roman" w:eastAsia="Times New Roman" w:hAnsi="Times New Roman" w:cs="Times New Roman"/>
+          <w:color w:val="000000"/>
+          <w:szCs w:val="22"/>
+        </w:rPr>
+      </w:pPr>
+      <w:r>
+        <w:rPr>
+          <w:rFonts w:ascii="Times New Roman" w:eastAsia="Times New Roman" w:hAnsi="Times New Roman" w:cs="Times New Roman"/>
+          <w:color w:val="000000"/>
+          <w:szCs w:val="22"/>
+        </w:rPr>
+        <w:lastRenderedPageBreak/>
+        <w:t>Use appropriate methods to check the structure and contents of the dataset.</w:t>
+      </w:r>
+    </w:p>
+    <w:p>
+      <w:pPr>
+        <w:pStyle w:val="ListParagraph"/>
+        <w:numPr>
+          <w:ilvl w:val="0"/>
+          <w:numId w:val="7"/>
+        </w:numPr>
+        <w:spacing w:before="280" w:after="80" w:line="240" w:lineRule="auto"/>
+        <w:outlineLvl w:val="2"/>
+        <w:rPr>
+          <w:rFonts w:ascii="Times New Roman" w:eastAsia="Times New Roman" w:hAnsi="Times New Roman" w:cs="Times New Roman"/>
+          <w:b/>
+          <w:bCs/>
+          <w:szCs w:val="22"/>
+        </w:rPr>
+      </w:pPr>
+      <w:r>
+        <w:rPr>
+          <w:rFonts w:ascii="Times New Roman" w:eastAsia="Times New Roman" w:hAnsi="Times New Roman" w:cs="Times New Roman"/>
+          <w:b/>
+          <w:bCs/>
+          <w:color w:val="000000"/>
+          <w:szCs w:val="22"/>
+        </w:rPr>
+        <w:t>Data Preprocessing</w:t>
+      </w:r>
+    </w:p>
+    <w:p>
+      <w:pPr>
+        <w:pStyle w:val="ListParagraph"/>
+        <w:spacing w:before="280" w:after="80" w:line="240" w:lineRule="auto"/>
+        <w:outlineLvl w:val="2"/>
+        <w:rPr>
+          <w:rFonts w:ascii="Times New Roman" w:eastAsia="Times New Roman" w:hAnsi="Times New Roman" w:cs="Times New Roman"/>
+          <w:b/>
+          <w:bCs/>
+          <w:szCs w:val="22"/>
+        </w:rPr>
+      </w:pPr>
+    </w:p>
+    <w:p>
+      <w:pPr>
+        <w:numPr>
+          <w:ilvl w:val="0"/>
+          <w:numId w:val="3"/>
+        </w:numPr>
+        <w:spacing w:after="0" w:line="240" w:lineRule="auto"/>
+        <w:textAlignment w:val="baseline"/>
+        <w:rPr>
+          <w:rFonts w:ascii="Times New Roman" w:eastAsia="Times New Roman" w:hAnsi="Times New Roman" w:cs="Times New Roman"/>
+          <w:color w:val="000000"/>
+          <w:szCs w:val="22"/>
+        </w:rPr>
+      </w:pPr>
+      <w:r>
+        <w:rPr>
+          <w:rFonts w:ascii="Times New Roman" w:hAnsi="Times New Roman" w:cs="Times New Roman"/>
+        </w:rPr>
+        <w:t>Handle any null values by dropping or imputing them.</w:t>
+      </w:r>
+    </w:p>
+    <w:p>
+      <w:pPr>
+        <w:numPr>
+          <w:ilvl w:val="0"/>
+          <w:numId w:val="3"/>
+        </w:numPr>
+        <w:spacing w:after="0" w:line="240" w:lineRule="auto"/>
+        <w:textAlignment w:val="baseline"/>
+        <w:rPr>
+          <w:rFonts w:ascii="Times New Roman" w:eastAsia="Times New Roman" w:hAnsi="Times New Roman" w:cs="Times New Roman"/>
+          <w:color w:val="000000"/>
+          <w:szCs w:val="22"/>
+        </w:rPr>
+      </w:pPr>
+      <w:r>
+        <w:rPr>
+          <w:rFonts w:ascii="Times New Roman" w:hAnsi="Times New Roman" w:cs="Times New Roman"/>
+        </w:rPr>
+        <w:t>Drop any unnecessary columns</w:t>
+      </w:r>
+    </w:p>
+    <w:p>
+      <w:pPr>
+        <w:numPr>
+          <w:ilvl w:val="0"/>
+          <w:numId w:val="3"/>
+        </w:numPr>
+        <w:spacing w:after="240" w:line="240" w:lineRule="auto"/>
+        <w:textAlignment w:val="baseline"/>
+        <w:rPr>
+          <w:rFonts w:ascii="Times New Roman" w:eastAsia="Times New Roman" w:hAnsi="Times New Roman" w:cs="Times New Roman"/>
+          <w:color w:val="000000"/>
+          <w:szCs w:val="22"/>
+        </w:rPr>
+      </w:pPr>
+      <w:r>
+        <w:rPr>
+          <w:rFonts w:ascii="Times New Roman" w:eastAsia="Times New Roman" w:hAnsi="Times New Roman" w:cs="Times New Roman"/>
+          <w:color w:val="000000"/>
+          <w:szCs w:val="22"/>
+        </w:rPr>
+        <w:t>Clean or encode categorical variables if necessary.</w:t>
+      </w:r>
+    </w:p>
+    <w:p>
+      <w:pPr>
+        <w:pStyle w:val="ListParagraph"/>
+        <w:numPr>
+          <w:ilvl w:val="0"/>
+          <w:numId w:val="7"/>
+        </w:numPr>
+        <w:spacing w:before="280" w:after="80" w:line="240" w:lineRule="auto"/>
+        <w:outlineLvl w:val="2"/>
+        <w:rPr>
+          <w:rFonts w:ascii="Times New Roman" w:eastAsia="Times New Roman" w:hAnsi="Times New Roman" w:cs="Times New Roman"/>
+          <w:b/>
+          <w:bCs/>
+          <w:szCs w:val="22"/>
+        </w:rPr>
+      </w:pPr>
+      <w:r>
+        <w:rPr>
+          <w:rFonts w:ascii="Times New Roman" w:eastAsia="Times New Roman" w:hAnsi="Times New Roman" w:cs="Times New Roman"/>
+          <w:b/>
+          <w:bCs/>
+          <w:color w:val="000000"/>
+          <w:szCs w:val="22"/>
+        </w:rPr>
+        <w:t xml:space="preserve">Split Data into Features </w:t>
+      </w:r>
+    </w:p>
+    <w:p>
+      <w:pPr>
+        <w:numPr>
+          <w:ilvl w:val="0"/>
+          <w:numId w:val="4"/>
+        </w:numPr>
+        <w:spacing w:before="240" w:after="0" w:line="240" w:lineRule="auto"/>
+        <w:textAlignment w:val="baseline"/>
+        <w:rPr>
+          <w:rFonts w:ascii="Times New Roman" w:eastAsia="Times New Roman" w:hAnsi="Times New Roman" w:cs="Times New Roman"/>
+          <w:color w:val="000000"/>
+          <w:szCs w:val="22"/>
+        </w:rPr>
+      </w:pPr>
+      <w:r>
+        <w:rPr>
+          <w:rFonts w:ascii="Times New Roman" w:eastAsia="Times New Roman" w:hAnsi="Times New Roman" w:cs="Times New Roman"/>
+          <w:color w:val="000000"/>
+          <w:szCs w:val="22"/>
+        </w:rPr>
+        <w:t>Separate the features (X) and the target (y)</w:t>
+      </w:r>
+    </w:p>
+    <w:p>
+      <w:pPr>
+        <w:pStyle w:val="ListParagraph"/>
+        <w:numPr>
+          <w:ilvl w:val="0"/>
+          <w:numId w:val="7"/>
+        </w:numPr>
+        <w:spacing w:before="280" w:after="80" w:line="240" w:lineRule="auto"/>
+        <w:outlineLvl w:val="2"/>
+        <w:rPr>
+          <w:rFonts w:ascii="Times New Roman" w:eastAsia="Times New Roman" w:hAnsi="Times New Roman" w:cs="Times New Roman"/>
+          <w:b/>
+          <w:bCs/>
+          <w:szCs w:val="22"/>
+        </w:rPr>
+      </w:pPr>
+      <w:r>
+        <w:rPr>
+          <w:rFonts w:ascii="Times New Roman" w:eastAsia="Times New Roman" w:hAnsi="Times New Roman" w:cs="Times New Roman"/>
+          <w:b/>
+          <w:bCs/>
+          <w:color w:val="000000"/>
+          <w:szCs w:val="22"/>
+        </w:rPr>
+        <w:t>Normalize the Data</w:t>
+      </w:r>
+    </w:p>
+    <w:p>
+      <w:pPr>
+        <w:numPr>
+          <w:ilvl w:val="0"/>
+          <w:numId w:val="5"/>
+        </w:numPr>
+        <w:spacing w:before="240" w:after="240" w:line="240" w:lineRule="auto"/>
+        <w:textAlignment w:val="baseline"/>
+        <w:rPr>
+          <w:rFonts w:ascii="Times New Roman" w:eastAsia="Times New Roman" w:hAnsi="Times New Roman" w:cs="Times New Roman"/>
+          <w:color w:val="000000"/>
+          <w:szCs w:val="22"/>
+        </w:rPr>
+      </w:pPr>
+      <w:r>
+        <w:rPr>
+          <w:rFonts w:ascii="Times New Roman" w:eastAsia="Times New Roman" w:hAnsi="Times New Roman" w:cs="Times New Roman"/>
+          <w:color w:val="000000"/>
+          <w:szCs w:val="22"/>
+        </w:rPr>
+        <w:t>Normalize the features for better performance (Scaler, etc.)</w:t>
+      </w:r>
+    </w:p>
+    <w:p>
+      <w:pPr>
+        <w:pStyle w:val="ListParagraph"/>
+        <w:numPr>
+          <w:ilvl w:val="0"/>
+          <w:numId w:val="7"/>
+        </w:numPr>
+        <w:spacing w:before="280" w:after="80" w:line="240" w:lineRule="auto"/>
+        <w:outlineLvl w:val="2"/>
+        <w:rPr>
+          <w:rFonts w:ascii="Times New Roman" w:eastAsia="Times New Roman" w:hAnsi="Times New Roman" w:cs="Times New Roman"/>
+          <w:b/>
+          <w:bCs/>
+          <w:szCs w:val="22"/>
+        </w:rPr>
+      </w:pPr>
+      <w:r>
+        <w:rPr>
+          <w:rFonts w:ascii="Times New Roman" w:eastAsia="Times New Roman" w:hAnsi="Times New Roman" w:cs="Times New Roman"/>
+          <w:b/>
+          <w:bCs/>
+          <w:color w:val="000000"/>
+          <w:szCs w:val="22"/>
+        </w:rPr>
+        <w:t>Split Data into Train and Test</w:t>
+      </w:r>
+    </w:p>
+    <w:p>
+      <w:pPr>
+        <w:pStyle w:val="ListParagraph"/>
+        <w:spacing w:before="280" w:after="80" w:line="240" w:lineRule="auto"/>
+        <w:outlineLvl w:val="2"/>
+        <w:rPr>
+          <w:rFonts w:ascii="Times New Roman" w:eastAsia="Times New Roman" w:hAnsi="Times New Roman" w:cs="Times New Roman"/>
+          <w:b/>
+          <w:bCs/>
+          <w:szCs w:val="22"/>
+        </w:rPr>
+      </w:pPr>
+    </w:p>
+    <w:p>
+      <w:pPr>
+        <w:numPr>
+          <w:ilvl w:val="0"/>
+          <w:numId w:val="6"/>
+        </w:numPr>
+        <w:spacing w:after="240" w:line="240" w:lineRule="auto"/>
+        <w:textAlignment w:val="baseline"/>
+        <w:rPr>
+          <w:rFonts w:ascii="Times New Roman" w:eastAsia="Times New Roman" w:hAnsi="Times New Roman" w:cs="Times New Roman"/>
+          <w:color w:val="000000"/>
+          <w:szCs w:val="22"/>
+        </w:rPr>
+      </w:pPr>
+      <w:r>
+        <w:rPr>
+          <w:rFonts w:ascii="Times New Roman" w:eastAsia="Times New Roman" w:hAnsi="Times New Roman" w:cs="Times New Roman"/>
+          <w:color w:val="000000"/>
+          <w:szCs w:val="22"/>
+        </w:rPr>
+        <w:t>Split the dataset into training and testing sets, using an 80/20 ratio.</w:t>
+      </w:r>
+    </w:p>
+    <w:p>
+      <w:pPr>
+        <w:pStyle w:val="ListParagraph"/>
+        <w:numPr>
+          <w:ilvl w:val="0"/>
+          <w:numId w:val="7"/>
+        </w:numPr>
+        <w:spacing w:before="280" w:after="80" w:line="240" w:lineRule="auto"/>
+        <w:outlineLvl w:val="2"/>
+        <w:rPr>
+          <w:rFonts w:ascii="Times New Roman" w:eastAsia="Times New Roman" w:hAnsi="Times New Roman" w:cs="Times New Roman"/>
+          <w:b/>
+          <w:bCs/>
+          <w:szCs w:val="22"/>
+        </w:rPr>
+      </w:pPr>
+      <w:r>
+        <w:rPr>
+          <w:rFonts w:ascii="Times New Roman" w:eastAsia="Times New Roman" w:hAnsi="Times New Roman" w:cs="Times New Roman"/>
+          <w:b/>
+          <w:bCs/>
+          <w:color w:val="000000"/>
+          <w:szCs w:val="22"/>
+        </w:rPr>
+        <w:t xml:space="preserve">Convert Data to </w:t>
+      </w:r>
+      <w:proofErr w:type="spellStart"/>
+      <w:r>
+        <w:rPr>
+          <w:rFonts w:ascii="Times New Roman" w:eastAsia="Times New Roman" w:hAnsi="Times New Roman" w:cs="Times New Roman"/>
+          <w:b/>
+          <w:bCs/>
+          <w:color w:val="000000"/>
+          <w:szCs w:val="22"/>
+        </w:rPr>
+        <w:t>PyTorch</w:t>
+      </w:r>
+      <w:proofErr w:type="spellEnd"/>
+      <w:r>
+        <w:rPr>
+          <w:rFonts w:ascii="Times New Roman" w:eastAsia="Times New Roman" w:hAnsi="Times New Roman" w:cs="Times New Roman"/>
+          <w:b/>
+          <w:bCs/>
+          <w:color w:val="000000"/>
+          <w:szCs w:val="22"/>
+        </w:rPr>
+        <w:t xml:space="preserve"> Tensors</w:t>
+      </w:r>
+    </w:p>
+    <w:p>
+      <w:pPr>
+        <w:pStyle w:val="ListParagraph"/>
+        <w:spacing w:before="280" w:after="80" w:line="240" w:lineRule="auto"/>
+        <w:outlineLvl w:val="2"/>
+        <w:rPr>
+          <w:rFonts w:ascii="Times New Roman" w:eastAsia="Times New Roman" w:hAnsi="Times New Roman" w:cs="Times New Roman"/>
+          <w:b/>
+          <w:bCs/>
+          <w:szCs w:val="22"/>
+        </w:rPr>
+      </w:pPr>
+    </w:p>
+    <w:p>
+      <w:pPr>
+        <w:numPr>
+          <w:ilvl w:val="0"/>
+          <w:numId w:val="6"/>
+        </w:numPr>
+        <w:spacing w:after="240" w:line="240" w:lineRule="auto"/>
+        <w:textAlignment w:val="baseline"/>
+        <w:rPr>
+          <w:rFonts w:ascii="Times New Roman" w:eastAsia="Times New Roman" w:hAnsi="Times New Roman" w:cs="Times New Roman"/>
+          <w:color w:val="000000"/>
+          <w:szCs w:val="22"/>
+        </w:rPr>
+      </w:pPr>
+      <w:r>
+        <w:rPr>
+          <w:rFonts w:ascii="Times New Roman" w:eastAsia="Times New Roman" w:hAnsi="Times New Roman" w:cs="Times New Roman"/>
+          <w:color w:val="000000"/>
+          <w:szCs w:val="22"/>
+        </w:rPr>
+        <w:t xml:space="preserve">Convert the training and test sets into </w:t>
+      </w:r>
+      <w:proofErr w:type="spellStart"/>
+      <w:r>
+        <w:rPr>
+          <w:rFonts w:ascii="Times New Roman" w:eastAsia="Times New Roman" w:hAnsi="Times New Roman" w:cs="Times New Roman"/>
+          <w:color w:val="000000"/>
+          <w:szCs w:val="22"/>
+        </w:rPr>
+        <w:t>PyTorch</w:t>
+      </w:r>
+      <w:proofErr w:type="spellEnd"/>
+      <w:r>
+        <w:rPr>
+          <w:rFonts w:ascii="Times New Roman" w:eastAsia="Times New Roman" w:hAnsi="Times New Roman" w:cs="Times New Roman"/>
+          <w:color w:val="000000"/>
+          <w:szCs w:val="22"/>
+        </w:rPr>
+        <w:t xml:space="preserve"> tensors</w:t>
+      </w:r>
+    </w:p>
+    <w:p>
+      <w:pPr>
+        <w:pStyle w:val="ListParagraph"/>
+        <w:numPr>
+          <w:ilvl w:val="0"/>
+          <w:numId w:val="7"/>
+        </w:numPr>
+        <w:spacing w:before="280" w:after="80" w:line="240" w:lineRule="auto"/>
+        <w:outlineLvl w:val="2"/>
+        <w:rPr>
+          <w:rFonts w:ascii="Times New Roman" w:eastAsia="Times New Roman" w:hAnsi="Times New Roman" w:cs="Times New Roman"/>
+          <w:b/>
+          <w:bCs/>
+          <w:szCs w:val="22"/>
+        </w:rPr>
+      </w:pPr>
+      <w:r>
+        <w:rPr>
+          <w:rFonts w:ascii="Times New Roman" w:eastAsia="Times New Roman" w:hAnsi="Times New Roman" w:cs="Times New Roman"/>
+          <w:b/>
+          <w:bCs/>
+          <w:color w:val="000000"/>
+          <w:szCs w:val="22"/>
+        </w:rPr>
+        <w:t>Apply Logistic Regression Model</w:t>
+      </w:r>
+    </w:p>
+    <w:p>
+      <w:pPr>
+        <w:pStyle w:val="ListParagraph"/>
+        <w:spacing w:before="280" w:after="80" w:line="240" w:lineRule="auto"/>
+        <w:outlineLvl w:val="2"/>
+        <w:rPr>
+          <w:rFonts w:ascii="Times New Roman" w:eastAsia="Times New Roman" w:hAnsi="Times New Roman" w:cs="Times New Roman"/>
+          <w:b/>
+          <w:bCs/>
+          <w:szCs w:val="22"/>
+        </w:rPr>
+      </w:pPr>
+    </w:p>
+    <w:p>
+      <w:pPr>
+        <w:numPr>
+          <w:ilvl w:val="0"/>
+          <w:numId w:val="6"/>
+        </w:numPr>
+        <w:spacing w:after="240" w:line="240" w:lineRule="auto"/>
+        <w:textAlignment w:val="baseline"/>
+        <w:rPr>
+          <w:rFonts w:ascii="Times New Roman" w:eastAsia="Times New Roman" w:hAnsi="Times New Roman" w:cs="Times New Roman"/>
+          <w:color w:val="000000"/>
+          <w:szCs w:val="22"/>
+        </w:rPr>
+      </w:pPr>
+      <w:r>
+        <w:rPr>
+          <w:rFonts w:ascii="Times New Roman" w:eastAsia="Times New Roman" w:hAnsi="Times New Roman" w:cs="Times New Roman"/>
+          <w:color w:val="000000"/>
+          <w:szCs w:val="22"/>
+        </w:rPr>
+        <w:t xml:space="preserve">Create a logistic regression model using </w:t>
+      </w:r>
+      <w:proofErr w:type="spellStart"/>
+      <w:r>
+        <w:rPr>
+          <w:rFonts w:ascii="Times New Roman" w:eastAsia="Times New Roman" w:hAnsi="Times New Roman" w:cs="Times New Roman"/>
+          <w:color w:val="000000"/>
+          <w:szCs w:val="22"/>
+        </w:rPr>
+        <w:t>PyTorch</w:t>
+      </w:r>
+      <w:proofErr w:type="spellEnd"/>
+    </w:p>
+    <w:p>
+      <w:pPr>
+        <w:pStyle w:val="ListParagraph"/>
+        <w:numPr>
+          <w:ilvl w:val="0"/>
+          <w:numId w:val="7"/>
+        </w:numPr>
+        <w:spacing w:before="280" w:after="80" w:line="240" w:lineRule="auto"/>
+        <w:outlineLvl w:val="2"/>
+        <w:rPr>
+          <w:rFonts w:ascii="Times New Roman" w:eastAsia="Times New Roman" w:hAnsi="Times New Roman" w:cs="Times New Roman"/>
+          <w:b/>
+          <w:bCs/>
+          <w:szCs w:val="22"/>
+        </w:rPr>
+      </w:pPr>
+      <w:r>
+        <w:rPr>
+          <w:rFonts w:ascii="Times New Roman" w:eastAsia="Times New Roman" w:hAnsi="Times New Roman" w:cs="Times New Roman"/>
+          <w:b/>
+          <w:bCs/>
+          <w:color w:val="000000"/>
+          <w:szCs w:val="22"/>
+        </w:rPr>
+        <w:t>Define Loss Function and Optimizer</w:t>
+      </w:r>
+    </w:p>
+    <w:p>
+      <w:pPr>
+        <w:pStyle w:val="ListParagraph"/>
+        <w:spacing w:before="280" w:after="80" w:line="240" w:lineRule="auto"/>
+        <w:outlineLvl w:val="2"/>
+        <w:rPr>
+          <w:rFonts w:ascii="Times New Roman" w:eastAsia="Times New Roman" w:hAnsi="Times New Roman" w:cs="Times New Roman"/>
+          <w:b/>
+          <w:bCs/>
+          <w:szCs w:val="22"/>
+        </w:rPr>
+      </w:pPr>
+    </w:p>
+    <w:p>
+      <w:pPr>
+        <w:numPr>
+          <w:ilvl w:val="0"/>
+          <w:numId w:val="6"/>
+        </w:numPr>
+        <w:spacing w:after="240" w:line="240" w:lineRule="auto"/>
+        <w:textAlignment w:val="baseline"/>
+        <w:rPr>
+          <w:rFonts w:ascii="Times New Roman" w:eastAsia="Times New Roman" w:hAnsi="Times New Roman" w:cs="Times New Roman"/>
+          <w:color w:val="000000"/>
+          <w:szCs w:val="22"/>
+        </w:rPr>
+      </w:pPr>
+      <w:r>
+        <w:rPr>
+          <w:rFonts w:ascii="Times New Roman" w:eastAsia="Times New Roman" w:hAnsi="Times New Roman" w:cs="Times New Roman"/>
+          <w:color w:val="000000"/>
+          <w:szCs w:val="22"/>
+        </w:rPr>
+        <w:t>Use binary cross-entropy as the loss function and SGD as the optimizer.</w:t>
+      </w:r>
+    </w:p>
+    <w:p>
+      <w:pPr>
+        <w:pStyle w:val="ListParagraph"/>
+        <w:numPr>
+          <w:ilvl w:val="0"/>
+          <w:numId w:val="7"/>
+        </w:numPr>
+        <w:spacing w:before="280" w:after="80" w:line="240" w:lineRule="auto"/>
+        <w:outlineLvl w:val="2"/>
+        <w:rPr>
+          <w:rFonts w:ascii="Times New Roman" w:eastAsia="Times New Roman" w:hAnsi="Times New Roman" w:cs="Times New Roman"/>
+          <w:b/>
+          <w:bCs/>
+          <w:szCs w:val="22"/>
+        </w:rPr>
+      </w:pPr>
+      <w:r>
+        <w:rPr>
+          <w:rFonts w:ascii="Times New Roman" w:eastAsia="Times New Roman" w:hAnsi="Times New Roman" w:cs="Times New Roman"/>
+          <w:b/>
+          <w:bCs/>
+          <w:color w:val="000000"/>
+          <w:szCs w:val="22"/>
+        </w:rPr>
+        <w:t>Train Model</w:t>
+      </w:r>
+    </w:p>
+    <w:p>
+      <w:pPr>
+        <w:pStyle w:val="ListParagraph"/>
+        <w:spacing w:before="280" w:after="80" w:line="240" w:lineRule="auto"/>
+        <w:outlineLvl w:val="2"/>
+        <w:rPr>
+          <w:rFonts w:ascii="Times New Roman" w:eastAsia="Times New Roman" w:hAnsi="Times New Roman" w:cs="Times New Roman"/>
+          <w:b/>
+          <w:bCs/>
+          <w:szCs w:val="22"/>
+        </w:rPr>
+      </w:pPr>
+    </w:p>
+    <w:p>
+      <w:pPr>
+        <w:numPr>
+          <w:ilvl w:val="0"/>
+          <w:numId w:val="6"/>
+        </w:numPr>
+        <w:spacing w:after="240" w:line="240" w:lineRule="auto"/>
+        <w:textAlignment w:val="baseline"/>
+        <w:rPr>
+          <w:rFonts w:ascii="Times New Roman" w:eastAsia="Times New Roman" w:hAnsi="Times New Roman" w:cs="Times New Roman"/>
+          <w:color w:val="000000"/>
+          <w:szCs w:val="22"/>
+        </w:rPr>
+      </w:pPr>
+      <w:r>
+        <w:rPr>
+          <w:rFonts w:ascii="Times New Roman" w:eastAsia="Times New Roman" w:hAnsi="Times New Roman" w:cs="Times New Roman"/>
+          <w:color w:val="000000"/>
+          <w:szCs w:val="22"/>
+        </w:rPr>
+        <w:t>Train the model over a set number of epochs.</w:t>
+      </w:r>
+    </w:p>
+    <w:p>
+      <w:pPr>
+        <w:pStyle w:val="ListParagraph"/>
+        <w:numPr>
+          <w:ilvl w:val="0"/>
+          <w:numId w:val="7"/>
+        </w:numPr>
+        <w:spacing w:before="280" w:after="80" w:line="240" w:lineRule="auto"/>
+        <w:outlineLvl w:val="2"/>
+        <w:rPr>
+          <w:rFonts w:ascii="Times New Roman" w:eastAsia="Times New Roman" w:hAnsi="Times New Roman" w:cs="Times New Roman"/>
+          <w:b/>
+          <w:bCs/>
+          <w:szCs w:val="22"/>
+        </w:rPr>
+      </w:pPr>
+      <w:r>
+        <w:rPr>
+          <w:rFonts w:ascii="Times New Roman" w:eastAsia="Times New Roman" w:hAnsi="Times New Roman" w:cs="Times New Roman"/>
+          <w:b/>
+          <w:bCs/>
+          <w:color w:val="000000"/>
+          <w:szCs w:val="22"/>
+        </w:rPr>
+        <w:t xml:space="preserve">Evaluate </w:t>
+      </w:r>
+    </w:p>
+    <w:p>
+      <w:pPr>
+        <w:pStyle w:val="ListParagraph"/>
+        <w:spacing w:before="280" w:after="80" w:line="240" w:lineRule="auto"/>
+        <w:outlineLvl w:val="2"/>
+        <w:rPr>
+          <w:rFonts w:ascii="Times New Roman" w:eastAsia="Times New Roman" w:hAnsi="Times New Roman" w:cs="Times New Roman"/>
+          <w:b/>
+          <w:bCs/>
+          <w:szCs w:val="22"/>
+        </w:rPr>
+      </w:pPr>
+    </w:p>
+    <w:p>
+      <w:pPr>
+        <w:numPr>
+          <w:ilvl w:val="0"/>
+          <w:numId w:val="6"/>
+        </w:numPr>
+        <w:spacing w:after="240" w:line="240" w:lineRule="auto"/>
+        <w:textAlignment w:val="baseline"/>
+        <w:rPr>
+          <w:rFonts w:ascii="Times New Roman" w:eastAsia="Times New Roman" w:hAnsi="Times New Roman" w:cs="Times New Roman"/>
+          <w:color w:val="000000"/>
+          <w:szCs w:val="22"/>
+        </w:rPr>
+      </w:pPr>
+      <w:r>
+        <w:rPr>
+          <w:rFonts w:ascii="Times New Roman" w:eastAsia="Times New Roman" w:hAnsi="Times New Roman" w:cs="Times New Roman"/>
+          <w:color w:val="000000"/>
+          <w:szCs w:val="22"/>
+        </w:rPr>
+        <w:t>Plot confusion metrics</w:t>
       </w:r>
     </w:p>
     <w:p>
@@ -5759,15 +6502,6 @@
   </w:num>
   <w:num w:numId="9" w16cid:durableId="1988900359">
     <w:abstractNumId w:val="4"/>
-    <w:lvlOverride w:ilvl="0"/>
-    <w:lvlOverride w:ilvl="1"/>
-    <w:lvlOverride w:ilvl="2"/>
-    <w:lvlOverride w:ilvl="3"/>
-    <w:lvlOverride w:ilvl="4"/>
-    <w:lvlOverride w:ilvl="5"/>
-    <w:lvlOverride w:ilvl="6"/>
-    <w:lvlOverride w:ilvl="7"/>
-    <w:lvlOverride w:ilvl="8"/>
   </w:num>
 </w:numbering>
 </file>
@@ -6196,6 +6930,7 @@
   <w:style w:type="character" w:default="1" w:styleId="DefaultParagraphFont">
     <w:name w:val="Default Paragraph Font"/>
     <w:uiPriority w:val="1"/>
+    <w:semiHidden/>
     <w:unhideWhenUsed/>
   </w:style>
   <w:style w:type="table" w:default="1" w:styleId="TableNormal">

</xml_diff>